<commit_message>
adding tdd for capstone
</commit_message>
<xml_diff>
--- a/week-7/Web425_Assign7.docx
+++ b/week-7/Web425_Assign7.docx
@@ -134,6 +134,7 @@
         <w:spacing w:line="360" w:lineRule="auto"/>
         <w:rPr>
           <w:rFonts w:ascii="Times New Roman" w:hAnsi="Times New Roman" w:cs="Times New Roman"/>
+          <w:strike/>
           <w:sz w:val="24"/>
           <w:szCs w:val="24"/>
         </w:rPr>
@@ -141,6 +142,7 @@
       <w:r>
         <w:rPr>
           <w:rFonts w:ascii="Times New Roman" w:hAnsi="Times New Roman" w:cs="Times New Roman"/>
+          <w:strike/>
           <w:sz w:val="24"/>
           <w:szCs w:val="24"/>
         </w:rPr>
@@ -150,6 +152,7 @@
       <w:r>
         <w:rPr>
           <w:rFonts w:ascii="Times New Roman" w:hAnsi="Times New Roman" w:cs="Times New Roman"/>
+          <w:strike/>
           <w:sz w:val="24"/>
           <w:szCs w:val="24"/>
         </w:rPr>
@@ -159,6 +162,7 @@
       <w:r>
         <w:rPr>
           <w:rFonts w:ascii="Times New Roman" w:hAnsi="Times New Roman" w:cs="Times New Roman"/>
+          <w:strike/>
           <w:sz w:val="24"/>
           <w:szCs w:val="24"/>
         </w:rPr>
@@ -175,6 +179,7 @@
         <w:spacing w:line="360" w:lineRule="auto"/>
         <w:rPr>
           <w:rFonts w:ascii="Times New Roman" w:hAnsi="Times New Roman" w:cs="Times New Roman"/>
+          <w:strike/>
           <w:sz w:val="24"/>
           <w:szCs w:val="24"/>
         </w:rPr>
@@ -182,6 +187,7 @@
       <w:r>
         <w:rPr>
           <w:rFonts w:ascii="Times New Roman" w:hAnsi="Times New Roman" w:cs="Times New Roman"/>
+          <w:strike/>
           <w:sz w:val="24"/>
           <w:szCs w:val="24"/>
         </w:rPr>
@@ -190,6 +196,7 @@
       <w:r>
         <w:rPr>
           <w:rFonts w:ascii="Times New Roman" w:hAnsi="Times New Roman" w:cs="Times New Roman"/>
+          <w:strike/>
           <w:sz w:val="24"/>
           <w:szCs w:val="24"/>
         </w:rPr>
@@ -198,6 +205,7 @@
       <w:r>
         <w:rPr>
           <w:rFonts w:ascii="Times New Roman" w:hAnsi="Times New Roman" w:cs="Times New Roman"/>
+          <w:strike/>
           <w:sz w:val="24"/>
           <w:szCs w:val="24"/>
         </w:rPr>
@@ -206,6 +214,7 @@
       <w:r>
         <w:rPr>
           <w:rFonts w:ascii="Times New Roman" w:hAnsi="Times New Roman" w:cs="Times New Roman"/>
+          <w:strike/>
           <w:sz w:val="24"/>
           <w:szCs w:val="24"/>
         </w:rPr>
@@ -214,6 +223,7 @@
       <w:r>
         <w:rPr>
           <w:rFonts w:ascii="Times New Roman" w:hAnsi="Times New Roman" w:cs="Times New Roman"/>
+          <w:strike/>
           <w:sz w:val="24"/>
           <w:szCs w:val="24"/>
         </w:rPr>
@@ -222,6 +232,7 @@
       <w:r>
         <w:rPr>
           <w:rFonts w:ascii="Times New Roman" w:hAnsi="Times New Roman" w:cs="Times New Roman"/>
+          <w:strike/>
           <w:sz w:val="24"/>
           <w:szCs w:val="24"/>
         </w:rPr>
@@ -230,6 +241,7 @@
       <w:r>
         <w:rPr>
           <w:rFonts w:ascii="Times New Roman" w:hAnsi="Times New Roman" w:cs="Times New Roman"/>
+          <w:strike/>
           <w:sz w:val="24"/>
           <w:szCs w:val="24"/>
         </w:rPr>
@@ -238,6 +250,7 @@
       <w:r>
         <w:rPr>
           <w:rFonts w:ascii="Times New Roman" w:hAnsi="Times New Roman" w:cs="Times New Roman"/>
+          <w:strike/>
           <w:sz w:val="24"/>
           <w:szCs w:val="24"/>
         </w:rPr>
@@ -254,6 +267,7 @@
         <w:spacing w:line="360" w:lineRule="auto"/>
         <w:rPr>
           <w:rFonts w:ascii="Times New Roman" w:hAnsi="Times New Roman" w:cs="Times New Roman"/>
+          <w:strike/>
           <w:sz w:val="24"/>
           <w:szCs w:val="24"/>
         </w:rPr>
@@ -261,6 +275,7 @@
       <w:r>
         <w:rPr>
           <w:rFonts w:ascii="Times New Roman" w:hAnsi="Times New Roman" w:cs="Times New Roman"/>
+          <w:strike/>
           <w:sz w:val="24"/>
           <w:szCs w:val="24"/>
         </w:rPr>
@@ -277,6 +292,7 @@
         <w:spacing w:line="360" w:lineRule="auto"/>
         <w:rPr>
           <w:rFonts w:ascii="Times New Roman" w:hAnsi="Times New Roman" w:cs="Times New Roman"/>
+          <w:strike/>
           <w:sz w:val="24"/>
           <w:szCs w:val="24"/>
         </w:rPr>
@@ -284,6 +300,7 @@
       <w:r>
         <w:rPr>
           <w:rFonts w:ascii="Times New Roman" w:hAnsi="Times New Roman" w:cs="Times New Roman"/>
+          <w:strike/>
           <w:sz w:val="24"/>
           <w:szCs w:val="24"/>
         </w:rPr>
@@ -300,6 +317,7 @@
         <w:spacing w:line="360" w:lineRule="auto"/>
         <w:rPr>
           <w:rFonts w:ascii="Times New Roman" w:hAnsi="Times New Roman" w:cs="Times New Roman"/>
+          <w:strike/>
           <w:sz w:val="24"/>
           <w:szCs w:val="24"/>
         </w:rPr>
@@ -307,6 +325,7 @@
       <w:r>
         <w:rPr>
           <w:rFonts w:ascii="Times New Roman" w:hAnsi="Times New Roman" w:cs="Times New Roman"/>
+          <w:strike/>
           <w:sz w:val="24"/>
           <w:szCs w:val="24"/>
         </w:rPr>
@@ -317,15 +336,37 @@
           <w:rPr>
             <w:rStyle w:val="Hyperlink"/>
             <w:rFonts w:ascii="Times New Roman" w:hAnsi="Times New Roman" w:cs="Times New Roman"/>
+            <w:strike/>
             <w:sz w:val="24"/>
             <w:szCs w:val="24"/>
           </w:rPr>
-          <w:t>https://marvelapp.com/pop</w:t>
+          <w:t>https://marvelap</w:t>
+        </w:r>
+        <w:r>
+          <w:rPr>
+            <w:rStyle w:val="Hyperlink"/>
+            <w:rFonts w:ascii="Times New Roman" w:hAnsi="Times New Roman" w:cs="Times New Roman"/>
+            <w:strike/>
+            <w:sz w:val="24"/>
+            <w:szCs w:val="24"/>
+          </w:rPr>
+          <w:t>p</w:t>
+        </w:r>
+        <w:r>
+          <w:rPr>
+            <w:rStyle w:val="Hyperlink"/>
+            <w:rFonts w:ascii="Times New Roman" w:hAnsi="Times New Roman" w:cs="Times New Roman"/>
+            <w:strike/>
+            <w:sz w:val="24"/>
+            <w:szCs w:val="24"/>
+          </w:rPr>
+          <w:t>.com/pop</w:t>
         </w:r>
       </w:hyperlink>
       <w:r>
         <w:rPr>
           <w:rFonts w:ascii="Times New Roman" w:hAnsi="Times New Roman" w:cs="Times New Roman"/>
+          <w:strike/>
           <w:sz w:val="24"/>
           <w:szCs w:val="24"/>
         </w:rPr>
@@ -334,14 +375,36 @@
       <w:r>
         <w:rPr>
           <w:rFonts w:ascii="Times New Roman" w:hAnsi="Times New Roman" w:cs="Times New Roman"/>
+          <w:strike/>
           <w:sz w:val="24"/>
           <w:szCs w:val="24"/>
         </w:rPr>
-        <w:t xml:space="preserve">  This means create prototypes of all the pages you intend on building or the website.  Be sure to include relevant error messages, etc., </w:t>
+        <w:t xml:space="preserve">  This means </w:t>
+      </w:r>
+      <w:proofErr w:type="gramStart"/>
+      <w:r>
+        <w:rPr>
+          <w:rFonts w:ascii="Times New Roman" w:hAnsi="Times New Roman" w:cs="Times New Roman"/>
+          <w:strike/>
+          <w:sz w:val="24"/>
+          <w:szCs w:val="24"/>
+        </w:rPr>
+        <w:t>create</w:t>
+      </w:r>
+      <w:proofErr w:type="gramEnd"/>
+      <w:r>
+        <w:rPr>
+          <w:rFonts w:ascii="Times New Roman" w:hAnsi="Times New Roman" w:cs="Times New Roman"/>
+          <w:strike/>
+          <w:sz w:val="24"/>
+          <w:szCs w:val="24"/>
+        </w:rPr>
+        <w:t xml:space="preserve"> prototypes of all the pages you intend on building or the website.  Be sure to include relevant error messages, etc., </w:t>
       </w:r>
       <w:r>
         <w:rPr>
           <w:rFonts w:ascii="Times New Roman" w:hAnsi="Times New Roman" w:cs="Times New Roman"/>
+          <w:strike/>
           <w:sz w:val="24"/>
           <w:szCs w:val="24"/>
         </w:rPr>
@@ -358,6 +421,7 @@
         <w:spacing w:line="360" w:lineRule="auto"/>
         <w:rPr>
           <w:rFonts w:ascii="Times New Roman" w:hAnsi="Times New Roman" w:cs="Times New Roman"/>
+          <w:strike/>
           <w:sz w:val="24"/>
           <w:szCs w:val="24"/>
         </w:rPr>
@@ -365,6 +429,7 @@
       <w:r>
         <w:rPr>
           <w:rFonts w:ascii="Times New Roman" w:hAnsi="Times New Roman" w:cs="Times New Roman"/>
+          <w:strike/>
           <w:sz w:val="24"/>
           <w:szCs w:val="24"/>
         </w:rPr>
@@ -373,6 +438,7 @@
       <w:r>
         <w:rPr>
           <w:rFonts w:ascii="Times New Roman" w:hAnsi="Times New Roman" w:cs="Times New Roman"/>
+          <w:strike/>
           <w:sz w:val="24"/>
           <w:szCs w:val="24"/>
         </w:rPr>
@@ -381,6 +447,7 @@
       <w:r>
         <w:rPr>
           <w:rFonts w:ascii="Times New Roman" w:hAnsi="Times New Roman" w:cs="Times New Roman"/>
+          <w:strike/>
           <w:sz w:val="24"/>
           <w:szCs w:val="24"/>
         </w:rPr>
@@ -434,7 +501,6 @@
         <w:docPartUnique/>
       </w:docPartObj>
     </w:sdtPr>
-    <w:sdtEndPr/>
     <w:sdtContent>
       <w:sdt>
         <w:sdtPr>
@@ -444,7 +510,6 @@
             <w:docPartUnique/>
           </w:docPartObj>
         </w:sdtPr>
-        <w:sdtEndPr/>
         <w:sdtContent>
           <w:p>
             <w:pPr>
@@ -4142,6 +4207,18 @@
       <w:shd w:val="clear" w:color="auto" w:fill="E1DFDD"/>
     </w:rPr>
   </w:style>
+  <w:style w:type="character" w:styleId="FollowedHyperlink">
+    <w:name w:val="FollowedHyperlink"/>
+    <w:basedOn w:val="DefaultParagraphFont"/>
+    <w:uiPriority w:val="99"/>
+    <w:semiHidden/>
+    <w:unhideWhenUsed/>
+    <w:rsid w:val="007947BF"/>
+    <w:rPr>
+      <w:color w:val="954F72" w:themeColor="followedHyperlink"/>
+      <w:u w:val="single"/>
+    </w:rPr>
+  </w:style>
 </w:styles>
 </file>
 

</xml_diff>